<commit_message>
Update with bcourses website
</commit_message>
<xml_diff>
--- a/syllabus.docx
+++ b/syllabus.docx
@@ -40,947 +40,973 @@
           <w:szCs w:val="36"/>
         </w:rPr>
       </w:pPr>
+      <w:r>
+        <w:rPr>
+          <w:color w:val="000000"/>
+        </w:rPr>
+        <w:t>UC Berkeley,</w:t>
+      </w:r>
+      <w:r>
+        <w:rPr>
+          <w:rStyle w:val="apple-converted-space"/>
+          <w:color w:val="000000"/>
+        </w:rPr>
+        <w:t> </w:t>
+      </w:r>
+      <w:r>
+        <w:rPr>
+          <w:iCs/>
+          <w:color w:val="000000"/>
+        </w:rPr>
+        <w:t>Spring 2016</w:t>
+      </w:r>
+    </w:p>
+    <w:p>
+      <w:pPr>
+        <w:pStyle w:val="NormalWeb"/>
+        <w:shd w:val="clear" w:color="auto" w:fill="FFFFFF"/>
+        <w:spacing w:before="96" w:beforeAutospacing="0" w:after="120" w:afterAutospacing="0"/>
+        <w:ind w:left="720"/>
+        <w:contextualSpacing/>
+        <w:jc w:val="both"/>
+        <w:rPr>
+          <w:rFonts w:asciiTheme="minorHAnsi" w:hAnsiTheme="minorHAnsi"/>
+          <w:iCs/>
+          <w:color w:val="000000"/>
+          <w:sz w:val="22"/>
+          <w:szCs w:val="22"/>
+        </w:rPr>
+      </w:pPr>
+      <w:proofErr w:type="gramStart"/>
+      <w:r>
+        <w:rPr>
+          <w:rFonts w:asciiTheme="minorHAnsi" w:hAnsiTheme="minorHAnsi"/>
+          <w:iCs/>
+          <w:color w:val="000000"/>
+          <w:sz w:val="22"/>
+          <w:szCs w:val="22"/>
+        </w:rPr>
+        <w:t>Elements of general relativity.</w:t>
+      </w:r>
+      <w:proofErr w:type="gramEnd"/>
+      <w:r>
+        <w:rPr>
+          <w:rFonts w:asciiTheme="minorHAnsi" w:hAnsiTheme="minorHAnsi"/>
+          <w:iCs/>
+          <w:color w:val="000000"/>
+          <w:sz w:val="22"/>
+          <w:szCs w:val="22"/>
+        </w:rPr>
+        <w:t xml:space="preserve"> </w:t>
+      </w:r>
+      <w:proofErr w:type="gramStart"/>
+      <w:r>
+        <w:rPr>
+          <w:rFonts w:asciiTheme="minorHAnsi" w:hAnsiTheme="minorHAnsi"/>
+          <w:iCs/>
+          <w:color w:val="000000"/>
+          <w:sz w:val="22"/>
+          <w:szCs w:val="22"/>
+        </w:rPr>
+        <w:t>Physics of pulsars, cosmic rays, black holes.</w:t>
+      </w:r>
+      <w:proofErr w:type="gramEnd"/>
+      <w:r>
+        <w:rPr>
+          <w:rFonts w:asciiTheme="minorHAnsi" w:hAnsiTheme="minorHAnsi"/>
+          <w:iCs/>
+          <w:color w:val="000000"/>
+          <w:sz w:val="22"/>
+          <w:szCs w:val="22"/>
+        </w:rPr>
+        <w:t xml:space="preserve"> </w:t>
+      </w:r>
+      <w:proofErr w:type="gramStart"/>
+      <w:r>
+        <w:rPr>
+          <w:rFonts w:asciiTheme="minorHAnsi" w:hAnsiTheme="minorHAnsi"/>
+          <w:iCs/>
+          <w:color w:val="000000"/>
+          <w:sz w:val="22"/>
+          <w:szCs w:val="22"/>
+        </w:rPr>
+        <w:t>The cosmological distance scale, elementary cosmological models, properties of galaxies and quasars.</w:t>
+      </w:r>
+      <w:proofErr w:type="gramEnd"/>
+      <w:r>
+        <w:rPr>
+          <w:rFonts w:asciiTheme="minorHAnsi" w:hAnsiTheme="minorHAnsi"/>
+          <w:iCs/>
+          <w:color w:val="000000"/>
+          <w:sz w:val="22"/>
+          <w:szCs w:val="22"/>
+        </w:rPr>
+        <w:t xml:space="preserve"> </w:t>
+      </w:r>
+      <w:proofErr w:type="gramStart"/>
+      <w:r>
+        <w:rPr>
+          <w:rFonts w:asciiTheme="minorHAnsi" w:hAnsiTheme="minorHAnsi"/>
+          <w:iCs/>
+          <w:color w:val="000000"/>
+          <w:sz w:val="22"/>
+          <w:szCs w:val="22"/>
+        </w:rPr>
+        <w:t>The mass density and age of the universe.</w:t>
+      </w:r>
+      <w:proofErr w:type="gramEnd"/>
+      <w:r>
+        <w:rPr>
+          <w:rFonts w:asciiTheme="minorHAnsi" w:hAnsiTheme="minorHAnsi"/>
+          <w:iCs/>
+          <w:color w:val="000000"/>
+          <w:sz w:val="22"/>
+          <w:szCs w:val="22"/>
+        </w:rPr>
+        <w:t xml:space="preserve"> </w:t>
+      </w:r>
+      <w:proofErr w:type="gramStart"/>
+      <w:r>
+        <w:rPr>
+          <w:rFonts w:asciiTheme="minorHAnsi" w:hAnsiTheme="minorHAnsi"/>
+          <w:iCs/>
+          <w:color w:val="000000"/>
+          <w:sz w:val="22"/>
+          <w:szCs w:val="22"/>
+        </w:rPr>
+        <w:t>Evidence for dark matter and dark energy and concepts of the early universe and of galaxy formation.</w:t>
+      </w:r>
+      <w:proofErr w:type="gramEnd"/>
+      <w:r>
+        <w:rPr>
+          <w:rFonts w:asciiTheme="minorHAnsi" w:hAnsiTheme="minorHAnsi"/>
+          <w:iCs/>
+          <w:color w:val="000000"/>
+          <w:sz w:val="22"/>
+          <w:szCs w:val="22"/>
+        </w:rPr>
+        <w:t xml:space="preserve"> </w:t>
+      </w:r>
+      <w:proofErr w:type="gramStart"/>
+      <w:r>
+        <w:rPr>
+          <w:rFonts w:asciiTheme="minorHAnsi" w:hAnsiTheme="minorHAnsi"/>
+          <w:iCs/>
+          <w:color w:val="000000"/>
+          <w:sz w:val="22"/>
+          <w:szCs w:val="22"/>
+        </w:rPr>
+        <w:t xml:space="preserve">Reflections on astrophysics as a probe of the </w:t>
+      </w:r>
+      <w:proofErr w:type="spellStart"/>
+      <w:r>
+        <w:rPr>
+          <w:rFonts w:asciiTheme="minorHAnsi" w:hAnsiTheme="minorHAnsi"/>
+          <w:iCs/>
+          <w:color w:val="000000"/>
+          <w:sz w:val="22"/>
+          <w:szCs w:val="22"/>
+        </w:rPr>
+        <w:t>extrema</w:t>
+      </w:r>
+      <w:proofErr w:type="spellEnd"/>
+      <w:r>
+        <w:rPr>
+          <w:rFonts w:asciiTheme="minorHAnsi" w:hAnsiTheme="minorHAnsi"/>
+          <w:iCs/>
+          <w:color w:val="000000"/>
+          <w:sz w:val="22"/>
+          <w:szCs w:val="22"/>
+        </w:rPr>
+        <w:t xml:space="preserve"> of physics.</w:t>
+      </w:r>
+      <w:proofErr w:type="gramEnd"/>
+    </w:p>
+    <w:p>
+      <w:pPr>
+        <w:pStyle w:val="NormalWeb"/>
+        <w:shd w:val="clear" w:color="auto" w:fill="FFFFFF"/>
+        <w:spacing w:before="96" w:beforeAutospacing="0" w:after="120" w:afterAutospacing="0"/>
+        <w:contextualSpacing/>
+        <w:rPr>
+          <w:rFonts w:asciiTheme="minorHAnsi" w:hAnsiTheme="minorHAnsi"/>
+          <w:iCs/>
+          <w:color w:val="000000"/>
+          <w:sz w:val="24"/>
+          <w:szCs w:val="24"/>
+        </w:rPr>
+      </w:pPr>
+    </w:p>
+    <w:p>
+      <w:pPr>
+        <w:pStyle w:val="NormalWeb"/>
+        <w:shd w:val="clear" w:color="auto" w:fill="FFFFFF"/>
+        <w:spacing w:before="96" w:beforeAutospacing="0" w:after="120" w:afterAutospacing="0"/>
+        <w:contextualSpacing/>
+        <w:rPr>
+          <w:rFonts w:asciiTheme="minorHAnsi" w:hAnsiTheme="minorHAnsi"/>
+          <w:color w:val="000000"/>
+          <w:sz w:val="24"/>
+          <w:szCs w:val="24"/>
+        </w:rPr>
+      </w:pPr>
+      <w:r>
+        <w:rPr>
+          <w:rFonts w:asciiTheme="minorHAnsi" w:hAnsiTheme="minorHAnsi"/>
+          <w:b/>
+          <w:color w:val="000000"/>
+          <w:sz w:val="24"/>
+          <w:szCs w:val="24"/>
+        </w:rPr>
+        <w:t>Instructor</w:t>
+      </w:r>
+      <w:r>
+        <w:rPr>
+          <w:rFonts w:asciiTheme="minorHAnsi" w:hAnsiTheme="minorHAnsi"/>
+          <w:color w:val="000000"/>
+          <w:sz w:val="24"/>
+          <w:szCs w:val="24"/>
+        </w:rPr>
+        <w:t xml:space="preserve">: </w:t>
+      </w:r>
+      <w:r>
+        <w:rPr>
+          <w:rFonts w:asciiTheme="minorHAnsi" w:hAnsiTheme="minorHAnsi"/>
+          <w:color w:val="000000"/>
+          <w:sz w:val="24"/>
+          <w:szCs w:val="24"/>
+        </w:rPr>
+        <w:t xml:space="preserve">Prof. Aaron Parsons </w:t>
+      </w:r>
+      <w:r>
+        <w:rPr>
+          <w:rFonts w:asciiTheme="minorHAnsi" w:hAnsiTheme="minorHAnsi"/>
+          <w:color w:val="000000"/>
+          <w:sz w:val="24"/>
+          <w:szCs w:val="24"/>
+        </w:rPr>
+        <w:t>(</w:t>
+      </w:r>
+      <w:proofErr w:type="spellStart"/>
+      <w:r>
+        <w:rPr>
+          <w:rFonts w:asciiTheme="minorHAnsi" w:hAnsiTheme="minorHAnsi"/>
+          <w:color w:val="000000"/>
+          <w:sz w:val="24"/>
+          <w:szCs w:val="24"/>
+        </w:rPr>
+        <w:t>aparsons</w:t>
+      </w:r>
+      <w:proofErr w:type="spellEnd"/>
+      <w:r>
+        <w:rPr>
+          <w:rFonts w:asciiTheme="minorHAnsi" w:hAnsiTheme="minorHAnsi"/>
+          <w:color w:val="000000"/>
+          <w:sz w:val="24"/>
+          <w:szCs w:val="24"/>
+        </w:rPr>
+        <w:t xml:space="preserve"> at </w:t>
+      </w:r>
+      <w:proofErr w:type="spellStart"/>
+      <w:r>
+        <w:rPr>
+          <w:rFonts w:asciiTheme="minorHAnsi" w:hAnsiTheme="minorHAnsi"/>
+          <w:color w:val="000000"/>
+          <w:sz w:val="24"/>
+          <w:szCs w:val="24"/>
+        </w:rPr>
+        <w:t>berkeley</w:t>
+      </w:r>
+      <w:proofErr w:type="spellEnd"/>
+      <w:r>
+        <w:rPr>
+          <w:rFonts w:asciiTheme="minorHAnsi" w:hAnsiTheme="minorHAnsi"/>
+          <w:color w:val="000000"/>
+          <w:sz w:val="24"/>
+          <w:szCs w:val="24"/>
+        </w:rPr>
+        <w:t>)</w:t>
+      </w:r>
+    </w:p>
+    <w:p>
+      <w:pPr>
+        <w:pStyle w:val="NormalWeb"/>
+        <w:shd w:val="clear" w:color="auto" w:fill="FFFFFF"/>
+        <w:spacing w:before="96" w:beforeAutospacing="0" w:after="120" w:afterAutospacing="0"/>
+        <w:contextualSpacing/>
+        <w:rPr>
+          <w:rFonts w:asciiTheme="minorHAnsi" w:hAnsiTheme="minorHAnsi"/>
+          <w:color w:val="000000"/>
+          <w:sz w:val="24"/>
+          <w:szCs w:val="24"/>
+        </w:rPr>
+      </w:pPr>
+      <w:r>
+        <w:rPr>
+          <w:rFonts w:asciiTheme="minorHAnsi" w:hAnsiTheme="minorHAnsi"/>
+          <w:b/>
+          <w:color w:val="000000"/>
+          <w:sz w:val="24"/>
+          <w:szCs w:val="24"/>
+        </w:rPr>
+        <w:t>Office</w:t>
+      </w:r>
+      <w:r>
+        <w:rPr>
+          <w:rFonts w:asciiTheme="minorHAnsi" w:hAnsiTheme="minorHAnsi"/>
+          <w:color w:val="000000"/>
+          <w:sz w:val="24"/>
+          <w:szCs w:val="24"/>
+        </w:rPr>
+        <w:t>: Campbell 455</w:t>
+      </w:r>
+    </w:p>
+    <w:p>
+      <w:pPr>
+        <w:pStyle w:val="NormalWeb"/>
+        <w:shd w:val="clear" w:color="auto" w:fill="FFFFFF"/>
+        <w:spacing w:before="96" w:beforeAutospacing="0" w:after="120" w:afterAutospacing="0"/>
+        <w:contextualSpacing/>
+        <w:rPr>
+          <w:rFonts w:asciiTheme="minorHAnsi" w:hAnsiTheme="minorHAnsi"/>
+          <w:color w:val="000000"/>
+          <w:sz w:val="24"/>
+          <w:szCs w:val="24"/>
+        </w:rPr>
+      </w:pPr>
+      <w:r>
+        <w:rPr>
+          <w:rFonts w:asciiTheme="minorHAnsi" w:hAnsiTheme="minorHAnsi"/>
+          <w:b/>
+          <w:color w:val="000000"/>
+          <w:sz w:val="24"/>
+          <w:szCs w:val="24"/>
+        </w:rPr>
+        <w:t>Office Hours:</w:t>
+      </w:r>
+      <w:r>
+        <w:rPr>
+          <w:rFonts w:asciiTheme="minorHAnsi" w:hAnsiTheme="minorHAnsi"/>
+          <w:color w:val="000000"/>
+          <w:sz w:val="24"/>
+          <w:szCs w:val="24"/>
+        </w:rPr>
+        <w:t xml:space="preserve"> </w:t>
+      </w:r>
+      <w:r>
+        <w:rPr>
+          <w:rFonts w:asciiTheme="minorHAnsi" w:hAnsiTheme="minorHAnsi"/>
+          <w:color w:val="000000"/>
+          <w:sz w:val="24"/>
+          <w:szCs w:val="24"/>
+        </w:rPr>
+        <w:t>M 4:00p –</w:t>
+      </w:r>
+      <w:r>
+        <w:rPr>
+          <w:rFonts w:asciiTheme="minorHAnsi" w:hAnsiTheme="minorHAnsi"/>
+          <w:color w:val="000000"/>
+          <w:sz w:val="24"/>
+          <w:szCs w:val="24"/>
+        </w:rPr>
+        <w:t xml:space="preserve"> 4:30p Campbell TBD</w:t>
+      </w:r>
+    </w:p>
+    <w:p>
+      <w:pPr>
+        <w:pStyle w:val="NormalWeb"/>
+        <w:shd w:val="clear" w:color="auto" w:fill="FFFFFF"/>
+        <w:spacing w:before="96" w:beforeAutospacing="0" w:after="120" w:afterAutospacing="0"/>
+        <w:contextualSpacing/>
+        <w:rPr>
+          <w:rFonts w:asciiTheme="minorHAnsi" w:hAnsiTheme="minorHAnsi"/>
+          <w:color w:val="000000"/>
+          <w:sz w:val="24"/>
+          <w:szCs w:val="24"/>
+        </w:rPr>
+      </w:pPr>
+    </w:p>
+    <w:p>
+      <w:pPr>
+        <w:pStyle w:val="NormalWeb"/>
+        <w:shd w:val="clear" w:color="auto" w:fill="FFFFFF"/>
+        <w:spacing w:before="96" w:beforeAutospacing="0" w:after="120" w:afterAutospacing="0"/>
+        <w:contextualSpacing/>
+        <w:rPr>
+          <w:rFonts w:asciiTheme="minorHAnsi" w:hAnsiTheme="minorHAnsi"/>
+          <w:color w:val="000000"/>
+          <w:sz w:val="24"/>
+          <w:szCs w:val="24"/>
+        </w:rPr>
+      </w:pPr>
+      <w:r>
+        <w:rPr>
+          <w:rFonts w:asciiTheme="minorHAnsi" w:hAnsiTheme="minorHAnsi"/>
+          <w:b/>
+          <w:color w:val="000000"/>
+          <w:sz w:val="24"/>
+          <w:szCs w:val="24"/>
+        </w:rPr>
+        <w:t>GSI</w:t>
+      </w:r>
+      <w:r>
+        <w:rPr>
+          <w:rFonts w:asciiTheme="minorHAnsi" w:hAnsiTheme="minorHAnsi"/>
+          <w:color w:val="000000"/>
+          <w:sz w:val="24"/>
+          <w:szCs w:val="24"/>
+        </w:rPr>
+        <w:t xml:space="preserve">: Max </w:t>
+      </w:r>
+      <w:proofErr w:type="spellStart"/>
+      <w:r>
+        <w:rPr>
+          <w:rFonts w:asciiTheme="minorHAnsi" w:hAnsiTheme="minorHAnsi"/>
+          <w:color w:val="000000"/>
+          <w:sz w:val="24"/>
+          <w:szCs w:val="24"/>
+        </w:rPr>
+        <w:t>Genecov</w:t>
+      </w:r>
+      <w:proofErr w:type="spellEnd"/>
+      <w:r>
+        <w:rPr>
+          <w:rFonts w:asciiTheme="minorHAnsi" w:hAnsiTheme="minorHAnsi"/>
+          <w:color w:val="000000"/>
+          <w:sz w:val="24"/>
+          <w:szCs w:val="24"/>
+        </w:rPr>
+        <w:t xml:space="preserve"> (</w:t>
+      </w:r>
+      <w:proofErr w:type="spellStart"/>
+      <w:r>
+        <w:rPr>
+          <w:rFonts w:asciiTheme="minorHAnsi" w:hAnsiTheme="minorHAnsi"/>
+          <w:color w:val="000000"/>
+          <w:sz w:val="24"/>
+          <w:szCs w:val="24"/>
+        </w:rPr>
+        <w:t>mgenecov</w:t>
+      </w:r>
+      <w:proofErr w:type="spellEnd"/>
+      <w:r>
+        <w:rPr>
+          <w:rFonts w:asciiTheme="minorHAnsi" w:hAnsiTheme="minorHAnsi"/>
+          <w:color w:val="000000"/>
+          <w:sz w:val="24"/>
+          <w:szCs w:val="24"/>
+        </w:rPr>
+        <w:t xml:space="preserve"> at </w:t>
+      </w:r>
+      <w:proofErr w:type="spellStart"/>
+      <w:r>
+        <w:rPr>
+          <w:rFonts w:asciiTheme="minorHAnsi" w:hAnsiTheme="minorHAnsi"/>
+          <w:color w:val="000000"/>
+          <w:sz w:val="24"/>
+          <w:szCs w:val="24"/>
+        </w:rPr>
+        <w:t>berkeley</w:t>
+      </w:r>
+      <w:proofErr w:type="spellEnd"/>
+      <w:r>
+        <w:rPr>
+          <w:rFonts w:asciiTheme="minorHAnsi" w:hAnsiTheme="minorHAnsi"/>
+          <w:color w:val="000000"/>
+          <w:sz w:val="24"/>
+          <w:szCs w:val="24"/>
+        </w:rPr>
+        <w:t>)</w:t>
+      </w:r>
+    </w:p>
+    <w:p>
+      <w:pPr>
+        <w:pStyle w:val="NormalWeb"/>
+        <w:shd w:val="clear" w:color="auto" w:fill="FFFFFF"/>
+        <w:spacing w:before="96" w:beforeAutospacing="0" w:after="120" w:afterAutospacing="0"/>
+        <w:contextualSpacing/>
+        <w:rPr>
+          <w:rFonts w:asciiTheme="minorHAnsi" w:hAnsiTheme="minorHAnsi"/>
+          <w:color w:val="000000"/>
+          <w:sz w:val="24"/>
+          <w:szCs w:val="24"/>
+        </w:rPr>
+      </w:pPr>
+      <w:r>
+        <w:rPr>
+          <w:rFonts w:asciiTheme="minorHAnsi" w:hAnsiTheme="minorHAnsi"/>
+          <w:b/>
+          <w:color w:val="000000"/>
+          <w:sz w:val="24"/>
+          <w:szCs w:val="24"/>
+        </w:rPr>
+        <w:t>Office Hours</w:t>
+      </w:r>
+      <w:r>
+        <w:rPr>
+          <w:rFonts w:asciiTheme="minorHAnsi" w:hAnsiTheme="minorHAnsi"/>
+          <w:color w:val="000000"/>
+          <w:sz w:val="24"/>
+          <w:szCs w:val="24"/>
+        </w:rPr>
+        <w:t>:</w:t>
+      </w:r>
+      <w:r>
+        <w:rPr>
+          <w:rFonts w:asciiTheme="minorHAnsi" w:hAnsiTheme="minorHAnsi"/>
+          <w:color w:val="000000"/>
+          <w:sz w:val="24"/>
+          <w:szCs w:val="24"/>
+        </w:rPr>
+        <w:t xml:space="preserve"> W 11:30a –</w:t>
+      </w:r>
+      <w:r>
+        <w:rPr>
+          <w:rFonts w:asciiTheme="minorHAnsi" w:hAnsiTheme="minorHAnsi"/>
+          <w:color w:val="000000"/>
+          <w:sz w:val="24"/>
+          <w:szCs w:val="24"/>
+        </w:rPr>
+        <w:t xml:space="preserve"> 12:30p Campbell TBD</w:t>
+      </w:r>
+    </w:p>
+    <w:p>
+      <w:pPr>
+        <w:pStyle w:val="NormalWeb"/>
+        <w:shd w:val="clear" w:color="auto" w:fill="FFFFFF"/>
+        <w:spacing w:before="96" w:beforeAutospacing="0" w:after="120" w:afterAutospacing="0"/>
+        <w:contextualSpacing/>
+        <w:rPr>
+          <w:rFonts w:asciiTheme="minorHAnsi" w:hAnsiTheme="minorHAnsi"/>
+          <w:color w:val="000000"/>
+          <w:sz w:val="24"/>
+          <w:szCs w:val="24"/>
+        </w:rPr>
+      </w:pPr>
+      <w:r>
+        <w:rPr>
+          <w:rFonts w:asciiTheme="minorHAnsi" w:hAnsiTheme="minorHAnsi"/>
+          <w:b/>
+          <w:color w:val="000000"/>
+          <w:sz w:val="24"/>
+          <w:szCs w:val="24"/>
+        </w:rPr>
+        <w:t>TALC</w:t>
+      </w:r>
+      <w:r>
+        <w:rPr>
+          <w:rFonts w:asciiTheme="minorHAnsi" w:hAnsiTheme="minorHAnsi"/>
+          <w:color w:val="000000"/>
+          <w:sz w:val="24"/>
+          <w:szCs w:val="24"/>
+        </w:rPr>
+        <w:t xml:space="preserve">: </w:t>
+      </w:r>
+      <w:proofErr w:type="spellStart"/>
+      <w:r>
+        <w:rPr>
+          <w:rFonts w:asciiTheme="minorHAnsi" w:hAnsiTheme="minorHAnsi"/>
+          <w:color w:val="000000"/>
+          <w:sz w:val="24"/>
+          <w:szCs w:val="24"/>
+        </w:rPr>
+        <w:t>Tu</w:t>
+      </w:r>
+      <w:proofErr w:type="spellEnd"/>
+      <w:r>
+        <w:rPr>
+          <w:rFonts w:asciiTheme="minorHAnsi" w:hAnsiTheme="minorHAnsi"/>
+          <w:color w:val="000000"/>
+          <w:sz w:val="24"/>
+          <w:szCs w:val="24"/>
+        </w:rPr>
+        <w:t xml:space="preserve"> 5:00p – 6:30p, Campbell 121</w:t>
+      </w:r>
+    </w:p>
+    <w:p>
+      <w:pPr>
+        <w:pStyle w:val="NormalWeb"/>
+        <w:shd w:val="clear" w:color="auto" w:fill="FFFFFF"/>
+        <w:spacing w:before="96" w:beforeAutospacing="0" w:after="120" w:afterAutospacing="0"/>
+        <w:contextualSpacing/>
+        <w:rPr>
+          <w:rFonts w:asciiTheme="minorHAnsi" w:hAnsiTheme="minorHAnsi"/>
+          <w:color w:val="000000"/>
+          <w:sz w:val="24"/>
+          <w:szCs w:val="24"/>
+        </w:rPr>
+      </w:pPr>
+    </w:p>
+    <w:p>
+      <w:pPr>
+        <w:pStyle w:val="NormalWeb"/>
+        <w:shd w:val="clear" w:color="auto" w:fill="FFFFFF"/>
+        <w:spacing w:before="96" w:beforeAutospacing="0" w:after="120" w:afterAutospacing="0"/>
+        <w:contextualSpacing/>
+        <w:rPr>
+          <w:rFonts w:asciiTheme="minorHAnsi" w:hAnsiTheme="minorHAnsi"/>
+          <w:color w:val="000000"/>
+          <w:sz w:val="24"/>
+          <w:szCs w:val="24"/>
+        </w:rPr>
+      </w:pPr>
+      <w:r>
+        <w:rPr>
+          <w:rFonts w:asciiTheme="minorHAnsi" w:hAnsiTheme="minorHAnsi"/>
+          <w:b/>
+          <w:color w:val="000000"/>
+          <w:sz w:val="24"/>
+          <w:szCs w:val="24"/>
+        </w:rPr>
+        <w:t>GSI</w:t>
+      </w:r>
+      <w:r>
+        <w:rPr>
+          <w:rFonts w:asciiTheme="minorHAnsi" w:hAnsiTheme="minorHAnsi"/>
+          <w:color w:val="000000"/>
+          <w:sz w:val="24"/>
+          <w:szCs w:val="24"/>
+        </w:rPr>
+        <w:t>: Morgan Presley</w:t>
+      </w:r>
+      <w:r>
+        <w:rPr>
+          <w:rFonts w:asciiTheme="minorHAnsi" w:hAnsiTheme="minorHAnsi"/>
+          <w:color w:val="000000"/>
+          <w:sz w:val="24"/>
+          <w:szCs w:val="24"/>
+        </w:rPr>
+        <w:t xml:space="preserve"> (</w:t>
+      </w:r>
+      <w:proofErr w:type="spellStart"/>
+      <w:r>
+        <w:rPr>
+          <w:rFonts w:asciiTheme="minorHAnsi" w:hAnsiTheme="minorHAnsi"/>
+          <w:color w:val="000000"/>
+          <w:sz w:val="24"/>
+          <w:szCs w:val="24"/>
+        </w:rPr>
+        <w:t>mpresley</w:t>
+      </w:r>
+      <w:proofErr w:type="spellEnd"/>
+      <w:r>
+        <w:rPr>
+          <w:rFonts w:asciiTheme="minorHAnsi" w:hAnsiTheme="minorHAnsi"/>
+          <w:color w:val="000000"/>
+          <w:sz w:val="24"/>
+          <w:szCs w:val="24"/>
+        </w:rPr>
+        <w:t xml:space="preserve"> at </w:t>
+      </w:r>
+      <w:proofErr w:type="spellStart"/>
+      <w:r>
+        <w:rPr>
+          <w:rFonts w:asciiTheme="minorHAnsi" w:hAnsiTheme="minorHAnsi"/>
+          <w:color w:val="000000"/>
+          <w:sz w:val="24"/>
+          <w:szCs w:val="24"/>
+        </w:rPr>
+        <w:t>berkeley</w:t>
+      </w:r>
+      <w:proofErr w:type="spellEnd"/>
+      <w:r>
+        <w:rPr>
+          <w:rFonts w:asciiTheme="minorHAnsi" w:hAnsiTheme="minorHAnsi"/>
+          <w:color w:val="000000"/>
+          <w:sz w:val="24"/>
+          <w:szCs w:val="24"/>
+        </w:rPr>
+        <w:t>)</w:t>
+      </w:r>
+    </w:p>
+    <w:p>
+      <w:pPr>
+        <w:pStyle w:val="NormalWeb"/>
+        <w:shd w:val="clear" w:color="auto" w:fill="FFFFFF"/>
+        <w:spacing w:before="96" w:beforeAutospacing="0" w:after="120" w:afterAutospacing="0"/>
+        <w:contextualSpacing/>
+        <w:rPr>
+          <w:rFonts w:asciiTheme="minorHAnsi" w:hAnsiTheme="minorHAnsi"/>
+          <w:color w:val="000000"/>
+          <w:sz w:val="24"/>
+          <w:szCs w:val="24"/>
+        </w:rPr>
+      </w:pPr>
+      <w:r>
+        <w:rPr>
+          <w:rFonts w:asciiTheme="minorHAnsi" w:hAnsiTheme="minorHAnsi"/>
+          <w:b/>
+          <w:color w:val="000000"/>
+          <w:sz w:val="24"/>
+          <w:szCs w:val="24"/>
+        </w:rPr>
+        <w:t>Office Hours</w:t>
+      </w:r>
+      <w:r>
+        <w:rPr>
+          <w:rFonts w:asciiTheme="minorHAnsi" w:hAnsiTheme="minorHAnsi"/>
+          <w:color w:val="000000"/>
+          <w:sz w:val="24"/>
+          <w:szCs w:val="24"/>
+        </w:rPr>
+        <w:t xml:space="preserve">: </w:t>
+      </w:r>
+      <w:proofErr w:type="spellStart"/>
+      <w:r>
+        <w:rPr>
+          <w:rFonts w:asciiTheme="minorHAnsi" w:hAnsiTheme="minorHAnsi"/>
+          <w:color w:val="000000"/>
+          <w:sz w:val="24"/>
+          <w:szCs w:val="24"/>
+        </w:rPr>
+        <w:t>Tu</w:t>
+      </w:r>
+      <w:proofErr w:type="spellEnd"/>
+      <w:r>
+        <w:rPr>
+          <w:rFonts w:asciiTheme="minorHAnsi" w:hAnsiTheme="minorHAnsi"/>
+          <w:color w:val="000000"/>
+          <w:sz w:val="24"/>
+          <w:szCs w:val="24"/>
+        </w:rPr>
+        <w:t xml:space="preserve"> 1:30p –</w:t>
+      </w:r>
+      <w:r>
+        <w:rPr>
+          <w:rFonts w:asciiTheme="minorHAnsi" w:hAnsiTheme="minorHAnsi"/>
+          <w:color w:val="000000"/>
+          <w:sz w:val="24"/>
+          <w:szCs w:val="24"/>
+        </w:rPr>
+        <w:t xml:space="preserve"> 2:30p Campbell TBD</w:t>
+      </w:r>
+    </w:p>
+    <w:p>
+      <w:pPr>
+        <w:pStyle w:val="NormalWeb"/>
+        <w:shd w:val="clear" w:color="auto" w:fill="FFFFFF"/>
+        <w:spacing w:before="96" w:beforeAutospacing="0" w:after="120" w:afterAutospacing="0"/>
+        <w:contextualSpacing/>
+        <w:rPr>
+          <w:rFonts w:asciiTheme="minorHAnsi" w:hAnsiTheme="minorHAnsi"/>
+          <w:color w:val="000000"/>
+          <w:sz w:val="24"/>
+          <w:szCs w:val="24"/>
+        </w:rPr>
+      </w:pPr>
+      <w:r>
+        <w:rPr>
+          <w:rFonts w:asciiTheme="minorHAnsi" w:hAnsiTheme="minorHAnsi"/>
+          <w:b/>
+          <w:color w:val="000000"/>
+          <w:sz w:val="24"/>
+          <w:szCs w:val="24"/>
+        </w:rPr>
+        <w:t>TALC</w:t>
+      </w:r>
+      <w:r>
+        <w:rPr>
+          <w:rFonts w:asciiTheme="minorHAnsi" w:hAnsiTheme="minorHAnsi"/>
+          <w:color w:val="000000"/>
+          <w:sz w:val="24"/>
+          <w:szCs w:val="24"/>
+        </w:rPr>
+        <w:t>: W 5:00p – 6:30p, Campbell 121</w:t>
+      </w:r>
+    </w:p>
+    <w:p>
+      <w:pPr>
+        <w:pStyle w:val="NormalWeb"/>
+        <w:shd w:val="clear" w:color="auto" w:fill="FFFFFF"/>
+        <w:spacing w:before="96" w:beforeAutospacing="0" w:after="120" w:afterAutospacing="0"/>
+        <w:contextualSpacing/>
+        <w:rPr>
+          <w:rFonts w:asciiTheme="minorHAnsi" w:hAnsiTheme="minorHAnsi"/>
+          <w:color w:val="000000"/>
+          <w:sz w:val="24"/>
+          <w:szCs w:val="24"/>
+        </w:rPr>
+      </w:pPr>
+    </w:p>
+    <w:p>
+      <w:pPr>
+        <w:pStyle w:val="NormalWeb"/>
+        <w:shd w:val="clear" w:color="auto" w:fill="FFFFFF"/>
+        <w:spacing w:before="96" w:beforeAutospacing="0" w:after="120" w:afterAutospacing="0"/>
+        <w:contextualSpacing/>
+        <w:rPr>
+          <w:rFonts w:asciiTheme="minorHAnsi" w:hAnsiTheme="minorHAnsi"/>
+          <w:color w:val="000000"/>
+          <w:sz w:val="24"/>
+          <w:szCs w:val="24"/>
+        </w:rPr>
+      </w:pPr>
+      <w:r>
+        <w:rPr>
+          <w:rFonts w:asciiTheme="minorHAnsi" w:hAnsiTheme="minorHAnsi"/>
+          <w:b/>
+          <w:color w:val="000000"/>
+          <w:sz w:val="24"/>
+          <w:szCs w:val="24"/>
+        </w:rPr>
+        <w:t>Lectures</w:t>
+      </w:r>
+      <w:r>
+        <w:rPr>
+          <w:rFonts w:asciiTheme="minorHAnsi" w:hAnsiTheme="minorHAnsi"/>
+          <w:color w:val="000000"/>
+          <w:sz w:val="24"/>
+          <w:szCs w:val="24"/>
+        </w:rPr>
+        <w:t xml:space="preserve">: </w:t>
+      </w:r>
+      <w:proofErr w:type="spellStart"/>
+      <w:r>
+        <w:rPr>
+          <w:rFonts w:asciiTheme="minorHAnsi" w:hAnsiTheme="minorHAnsi"/>
+          <w:color w:val="000000"/>
+          <w:sz w:val="24"/>
+          <w:szCs w:val="24"/>
+        </w:rPr>
+        <w:t>Tu</w:t>
+      </w:r>
+      <w:proofErr w:type="spellEnd"/>
+      <w:r>
+        <w:rPr>
+          <w:rFonts w:asciiTheme="minorHAnsi" w:hAnsiTheme="minorHAnsi"/>
+          <w:color w:val="000000"/>
+          <w:sz w:val="24"/>
+          <w:szCs w:val="24"/>
+        </w:rPr>
+        <w:t>/</w:t>
+      </w:r>
+      <w:proofErr w:type="spellStart"/>
+      <w:r>
+        <w:rPr>
+          <w:rFonts w:asciiTheme="minorHAnsi" w:hAnsiTheme="minorHAnsi"/>
+          <w:color w:val="000000"/>
+          <w:sz w:val="24"/>
+          <w:szCs w:val="24"/>
+        </w:rPr>
+        <w:t>Th</w:t>
+      </w:r>
+      <w:proofErr w:type="spellEnd"/>
+      <w:r>
+        <w:rPr>
+          <w:rFonts w:asciiTheme="minorHAnsi" w:hAnsiTheme="minorHAnsi"/>
+          <w:color w:val="000000"/>
+          <w:sz w:val="24"/>
+          <w:szCs w:val="24"/>
+        </w:rPr>
+        <w:t xml:space="preserve"> 11:10a – 12:30p, Campbell 131</w:t>
+      </w:r>
+      <w:r>
+        <w:rPr>
+          <w:rFonts w:asciiTheme="minorHAnsi" w:hAnsiTheme="minorHAnsi"/>
+          <w:color w:val="000000"/>
+          <w:sz w:val="24"/>
+          <w:szCs w:val="24"/>
+        </w:rPr>
+        <w:t>a</w:t>
+      </w:r>
+    </w:p>
+    <w:p>
+      <w:pPr>
+        <w:pStyle w:val="NormalWeb"/>
+        <w:shd w:val="clear" w:color="auto" w:fill="FFFFFF"/>
+        <w:spacing w:before="96" w:beforeAutospacing="0" w:after="120" w:afterAutospacing="0"/>
+        <w:contextualSpacing/>
+        <w:rPr>
+          <w:rFonts w:asciiTheme="minorHAnsi" w:hAnsiTheme="minorHAnsi"/>
+          <w:color w:val="000000"/>
+        </w:rPr>
+      </w:pPr>
+      <w:r>
+        <w:rPr>
+          <w:rFonts w:asciiTheme="minorHAnsi" w:hAnsiTheme="minorHAnsi"/>
+          <w:b/>
+          <w:color w:val="000000"/>
+          <w:sz w:val="24"/>
+          <w:szCs w:val="24"/>
+        </w:rPr>
+        <w:t>Web</w:t>
+      </w:r>
+      <w:r>
+        <w:rPr>
+          <w:rFonts w:asciiTheme="minorHAnsi" w:hAnsiTheme="minorHAnsi"/>
+          <w:color w:val="000000"/>
+          <w:sz w:val="24"/>
+          <w:szCs w:val="24"/>
+        </w:rPr>
+        <w:t xml:space="preserve">:  </w:t>
+      </w:r>
+      <w:hyperlink r:id="rId7" w:history="1">
+        <w:r>
+          <w:rPr>
+            <w:rStyle w:val="Hyperlink"/>
+            <w:rFonts w:asciiTheme="minorHAnsi" w:hAnsiTheme="minorHAnsi"/>
+          </w:rPr>
+          <w:t>https://casper.berkeley.edu/astrobaki/index.php/Relativistic_Astrophysics_and_Cosmology</w:t>
+        </w:r>
+      </w:hyperlink>
+    </w:p>
+    <w:p>
+      <w:pPr>
+        <w:pStyle w:val="NormalWeb"/>
+        <w:shd w:val="clear" w:color="auto" w:fill="FFFFFF"/>
+        <w:spacing w:before="96" w:beforeAutospacing="0" w:after="120" w:afterAutospacing="0"/>
+        <w:contextualSpacing/>
+        <w:rPr>
+          <w:rFonts w:asciiTheme="minorHAnsi" w:hAnsiTheme="minorHAnsi"/>
+          <w:color w:val="000000"/>
+        </w:rPr>
+      </w:pPr>
+      <w:proofErr w:type="spellStart"/>
+      <w:r>
+        <w:rPr>
+          <w:rFonts w:asciiTheme="minorHAnsi" w:hAnsiTheme="minorHAnsi"/>
+          <w:b/>
+          <w:color w:val="000000"/>
+          <w:sz w:val="24"/>
+          <w:szCs w:val="24"/>
+        </w:rPr>
+        <w:t>BCourses</w:t>
+      </w:r>
+      <w:proofErr w:type="spellEnd"/>
+      <w:r>
+        <w:rPr>
+          <w:rFonts w:asciiTheme="minorHAnsi" w:hAnsiTheme="minorHAnsi"/>
+          <w:color w:val="000000"/>
+          <w:sz w:val="24"/>
+          <w:szCs w:val="24"/>
+        </w:rPr>
+        <w:t xml:space="preserve">: </w:t>
+      </w:r>
+      <w:hyperlink r:id="rId8" w:history="1">
+        <w:r>
+          <w:rPr>
+            <w:rStyle w:val="Hyperlink"/>
+            <w:rFonts w:asciiTheme="minorHAnsi" w:hAnsiTheme="minorHAnsi"/>
+          </w:rPr>
+          <w:t>https://bcourses.berkeley.edu/courses/1412794</w:t>
+        </w:r>
+      </w:hyperlink>
+    </w:p>
+    <w:p>
+      <w:pPr>
+        <w:pStyle w:val="NormalWeb"/>
+        <w:shd w:val="clear" w:color="auto" w:fill="FFFFFF"/>
+        <w:spacing w:before="96" w:beforeAutospacing="0" w:after="120" w:afterAutospacing="0"/>
+        <w:contextualSpacing/>
+        <w:rPr>
+          <w:rFonts w:asciiTheme="minorHAnsi" w:hAnsiTheme="minorHAnsi"/>
+          <w:color w:val="000000"/>
+          <w:sz w:val="24"/>
+          <w:szCs w:val="24"/>
+        </w:rPr>
+      </w:pPr>
       <w:bookmarkStart w:id="0" w:name="_GoBack"/>
       <w:bookmarkEnd w:id="0"/>
-      <w:r>
-        <w:rPr>
-          <w:color w:val="000000"/>
-        </w:rPr>
-        <w:t>UC Berkeley,</w:t>
-      </w:r>
-      <w:r>
-        <w:rPr>
-          <w:rStyle w:val="apple-converted-space"/>
-          <w:color w:val="000000"/>
-        </w:rPr>
-        <w:t> </w:t>
-      </w:r>
-      <w:r>
-        <w:rPr>
-          <w:iCs/>
-          <w:color w:val="000000"/>
-        </w:rPr>
-        <w:t>Spring 2016</w:t>
-      </w:r>
-    </w:p>
-    <w:p>
-      <w:pPr>
-        <w:pStyle w:val="NormalWeb"/>
-        <w:shd w:val="clear" w:color="auto" w:fill="FFFFFF"/>
-        <w:spacing w:before="96" w:beforeAutospacing="0" w:after="120" w:afterAutospacing="0"/>
-        <w:ind w:left="720"/>
-        <w:contextualSpacing/>
-        <w:jc w:val="both"/>
-        <w:rPr>
-          <w:rFonts w:asciiTheme="minorHAnsi" w:hAnsiTheme="minorHAnsi"/>
-          <w:iCs/>
-          <w:color w:val="000000"/>
-          <w:sz w:val="22"/>
-          <w:szCs w:val="22"/>
-        </w:rPr>
-      </w:pPr>
-      <w:proofErr w:type="gramStart"/>
-      <w:r>
-        <w:rPr>
-          <w:rFonts w:asciiTheme="minorHAnsi" w:hAnsiTheme="minorHAnsi"/>
-          <w:iCs/>
-          <w:color w:val="000000"/>
-          <w:sz w:val="22"/>
-          <w:szCs w:val="22"/>
-        </w:rPr>
-        <w:t>Elements of general relativity.</w:t>
-      </w:r>
-      <w:proofErr w:type="gramEnd"/>
-      <w:r>
-        <w:rPr>
-          <w:rFonts w:asciiTheme="minorHAnsi" w:hAnsiTheme="minorHAnsi"/>
-          <w:iCs/>
-          <w:color w:val="000000"/>
-          <w:sz w:val="22"/>
-          <w:szCs w:val="22"/>
-        </w:rPr>
-        <w:t xml:space="preserve"> </w:t>
-      </w:r>
-      <w:proofErr w:type="gramStart"/>
-      <w:r>
-        <w:rPr>
-          <w:rFonts w:asciiTheme="minorHAnsi" w:hAnsiTheme="minorHAnsi"/>
-          <w:iCs/>
-          <w:color w:val="000000"/>
-          <w:sz w:val="22"/>
-          <w:szCs w:val="22"/>
-        </w:rPr>
-        <w:t>Physics of pulsars, cosmic rays, black holes.</w:t>
-      </w:r>
-      <w:proofErr w:type="gramEnd"/>
-      <w:r>
-        <w:rPr>
-          <w:rFonts w:asciiTheme="minorHAnsi" w:hAnsiTheme="minorHAnsi"/>
-          <w:iCs/>
-          <w:color w:val="000000"/>
-          <w:sz w:val="22"/>
-          <w:szCs w:val="22"/>
-        </w:rPr>
-        <w:t xml:space="preserve"> </w:t>
-      </w:r>
-      <w:proofErr w:type="gramStart"/>
-      <w:r>
-        <w:rPr>
-          <w:rFonts w:asciiTheme="minorHAnsi" w:hAnsiTheme="minorHAnsi"/>
-          <w:iCs/>
-          <w:color w:val="000000"/>
-          <w:sz w:val="22"/>
-          <w:szCs w:val="22"/>
-        </w:rPr>
-        <w:t>The cosmological distance scale, elementary cosmological models, properties of galaxies and quasars.</w:t>
-      </w:r>
-      <w:proofErr w:type="gramEnd"/>
-      <w:r>
-        <w:rPr>
-          <w:rFonts w:asciiTheme="minorHAnsi" w:hAnsiTheme="minorHAnsi"/>
-          <w:iCs/>
-          <w:color w:val="000000"/>
-          <w:sz w:val="22"/>
-          <w:szCs w:val="22"/>
-        </w:rPr>
-        <w:t xml:space="preserve"> </w:t>
-      </w:r>
-      <w:proofErr w:type="gramStart"/>
-      <w:r>
-        <w:rPr>
-          <w:rFonts w:asciiTheme="minorHAnsi" w:hAnsiTheme="minorHAnsi"/>
-          <w:iCs/>
-          <w:color w:val="000000"/>
-          <w:sz w:val="22"/>
-          <w:szCs w:val="22"/>
-        </w:rPr>
-        <w:t>The mass density and age of the universe.</w:t>
-      </w:r>
-      <w:proofErr w:type="gramEnd"/>
-      <w:r>
-        <w:rPr>
-          <w:rFonts w:asciiTheme="minorHAnsi" w:hAnsiTheme="minorHAnsi"/>
-          <w:iCs/>
-          <w:color w:val="000000"/>
-          <w:sz w:val="22"/>
-          <w:szCs w:val="22"/>
-        </w:rPr>
-        <w:t xml:space="preserve"> </w:t>
-      </w:r>
-      <w:proofErr w:type="gramStart"/>
-      <w:r>
-        <w:rPr>
-          <w:rFonts w:asciiTheme="minorHAnsi" w:hAnsiTheme="minorHAnsi"/>
-          <w:iCs/>
-          <w:color w:val="000000"/>
-          <w:sz w:val="22"/>
-          <w:szCs w:val="22"/>
-        </w:rPr>
-        <w:t>Evidence for dark matter and dark energy and concepts of the early universe and of galaxy formation.</w:t>
-      </w:r>
-      <w:proofErr w:type="gramEnd"/>
-      <w:r>
-        <w:rPr>
-          <w:rFonts w:asciiTheme="minorHAnsi" w:hAnsiTheme="minorHAnsi"/>
-          <w:iCs/>
-          <w:color w:val="000000"/>
-          <w:sz w:val="22"/>
-          <w:szCs w:val="22"/>
-        </w:rPr>
-        <w:t xml:space="preserve"> </w:t>
-      </w:r>
-      <w:proofErr w:type="gramStart"/>
-      <w:r>
-        <w:rPr>
-          <w:rFonts w:asciiTheme="minorHAnsi" w:hAnsiTheme="minorHAnsi"/>
-          <w:iCs/>
-          <w:color w:val="000000"/>
-          <w:sz w:val="22"/>
-          <w:szCs w:val="22"/>
-        </w:rPr>
-        <w:t xml:space="preserve">Reflections on astrophysics as a probe of the </w:t>
-      </w:r>
-      <w:proofErr w:type="spellStart"/>
-      <w:r>
-        <w:rPr>
-          <w:rFonts w:asciiTheme="minorHAnsi" w:hAnsiTheme="minorHAnsi"/>
-          <w:iCs/>
-          <w:color w:val="000000"/>
-          <w:sz w:val="22"/>
-          <w:szCs w:val="22"/>
-        </w:rPr>
-        <w:t>extrema</w:t>
-      </w:r>
-      <w:proofErr w:type="spellEnd"/>
-      <w:r>
-        <w:rPr>
-          <w:rFonts w:asciiTheme="minorHAnsi" w:hAnsiTheme="minorHAnsi"/>
-          <w:iCs/>
-          <w:color w:val="000000"/>
-          <w:sz w:val="22"/>
-          <w:szCs w:val="22"/>
-        </w:rPr>
-        <w:t xml:space="preserve"> of physics.</w:t>
-      </w:r>
-      <w:proofErr w:type="gramEnd"/>
-    </w:p>
-    <w:p>
-      <w:pPr>
-        <w:pStyle w:val="NormalWeb"/>
-        <w:shd w:val="clear" w:color="auto" w:fill="FFFFFF"/>
-        <w:spacing w:before="96" w:beforeAutospacing="0" w:after="120" w:afterAutospacing="0"/>
-        <w:contextualSpacing/>
-        <w:rPr>
-          <w:rFonts w:asciiTheme="minorHAnsi" w:hAnsiTheme="minorHAnsi"/>
-          <w:iCs/>
-          <w:color w:val="000000"/>
-          <w:sz w:val="24"/>
-          <w:szCs w:val="24"/>
-        </w:rPr>
-      </w:pPr>
-    </w:p>
-    <w:p>
-      <w:pPr>
-        <w:pStyle w:val="NormalWeb"/>
-        <w:shd w:val="clear" w:color="auto" w:fill="FFFFFF"/>
-        <w:spacing w:before="96" w:beforeAutospacing="0" w:after="120" w:afterAutospacing="0"/>
-        <w:contextualSpacing/>
-        <w:rPr>
-          <w:rFonts w:asciiTheme="minorHAnsi" w:hAnsiTheme="minorHAnsi"/>
-          <w:color w:val="000000"/>
-          <w:sz w:val="24"/>
-          <w:szCs w:val="24"/>
-        </w:rPr>
-      </w:pPr>
-      <w:r>
-        <w:rPr>
-          <w:rFonts w:asciiTheme="minorHAnsi" w:hAnsiTheme="minorHAnsi"/>
-          <w:b/>
-          <w:color w:val="000000"/>
-          <w:sz w:val="24"/>
-          <w:szCs w:val="24"/>
-        </w:rPr>
-        <w:t>Instructor</w:t>
-      </w:r>
-      <w:r>
-        <w:rPr>
-          <w:rFonts w:asciiTheme="minorHAnsi" w:hAnsiTheme="minorHAnsi"/>
-          <w:color w:val="000000"/>
-          <w:sz w:val="24"/>
-          <w:szCs w:val="24"/>
-        </w:rPr>
-        <w:t xml:space="preserve">: </w:t>
-      </w:r>
-      <w:r>
-        <w:rPr>
-          <w:rFonts w:asciiTheme="minorHAnsi" w:hAnsiTheme="minorHAnsi"/>
-          <w:color w:val="000000"/>
-          <w:sz w:val="24"/>
-          <w:szCs w:val="24"/>
-        </w:rPr>
-        <w:t xml:space="preserve">Prof. Aaron Parsons </w:t>
-      </w:r>
-    </w:p>
-    <w:p>
-      <w:pPr>
-        <w:pStyle w:val="NormalWeb"/>
-        <w:shd w:val="clear" w:color="auto" w:fill="FFFFFF"/>
-        <w:spacing w:before="96" w:beforeAutospacing="0" w:after="120" w:afterAutospacing="0"/>
-        <w:contextualSpacing/>
-        <w:rPr>
-          <w:rFonts w:asciiTheme="minorHAnsi" w:hAnsiTheme="minorHAnsi"/>
-          <w:color w:val="000000"/>
-          <w:sz w:val="24"/>
-          <w:szCs w:val="24"/>
-        </w:rPr>
-      </w:pPr>
-      <w:r>
-        <w:rPr>
-          <w:rFonts w:asciiTheme="minorHAnsi" w:hAnsiTheme="minorHAnsi"/>
-          <w:b/>
-          <w:color w:val="000000"/>
-          <w:sz w:val="24"/>
-          <w:szCs w:val="24"/>
-        </w:rPr>
-        <w:t>Office</w:t>
-      </w:r>
-      <w:r>
-        <w:rPr>
-          <w:rFonts w:asciiTheme="minorHAnsi" w:hAnsiTheme="minorHAnsi"/>
-          <w:color w:val="000000"/>
-          <w:sz w:val="24"/>
-          <w:szCs w:val="24"/>
-        </w:rPr>
-        <w:t>: Campbell 455</w:t>
-      </w:r>
-    </w:p>
-    <w:p>
-      <w:pPr>
-        <w:pStyle w:val="NormalWeb"/>
-        <w:shd w:val="clear" w:color="auto" w:fill="FFFFFF"/>
-        <w:spacing w:before="96" w:beforeAutospacing="0" w:after="120" w:afterAutospacing="0"/>
-        <w:contextualSpacing/>
-        <w:rPr>
-          <w:rFonts w:asciiTheme="minorHAnsi" w:hAnsiTheme="minorHAnsi"/>
-          <w:color w:val="000000"/>
-          <w:sz w:val="24"/>
-          <w:szCs w:val="24"/>
-        </w:rPr>
-      </w:pPr>
-      <w:r>
-        <w:rPr>
-          <w:rFonts w:asciiTheme="minorHAnsi" w:hAnsiTheme="minorHAnsi"/>
-          <w:b/>
-          <w:color w:val="000000"/>
-          <w:sz w:val="24"/>
-          <w:szCs w:val="24"/>
-        </w:rPr>
-        <w:t>Email</w:t>
-      </w:r>
-      <w:r>
-        <w:rPr>
-          <w:rFonts w:asciiTheme="minorHAnsi" w:hAnsiTheme="minorHAnsi"/>
-          <w:color w:val="000000"/>
-          <w:sz w:val="24"/>
-          <w:szCs w:val="24"/>
-        </w:rPr>
-        <w:t xml:space="preserve">: </w:t>
-      </w:r>
-      <w:proofErr w:type="spellStart"/>
-      <w:r>
-        <w:rPr>
-          <w:rFonts w:asciiTheme="minorHAnsi" w:hAnsiTheme="minorHAnsi"/>
-          <w:color w:val="000000"/>
-          <w:sz w:val="24"/>
-          <w:szCs w:val="24"/>
-        </w:rPr>
-        <w:t>aparsons</w:t>
-      </w:r>
-      <w:proofErr w:type="spellEnd"/>
-      <w:r>
-        <w:rPr>
-          <w:rFonts w:asciiTheme="minorHAnsi" w:hAnsiTheme="minorHAnsi"/>
-          <w:color w:val="000000"/>
-          <w:sz w:val="24"/>
-          <w:szCs w:val="24"/>
-        </w:rPr>
-        <w:t xml:space="preserve"> at </w:t>
-      </w:r>
-      <w:proofErr w:type="spellStart"/>
-      <w:proofErr w:type="gramStart"/>
-      <w:r>
-        <w:rPr>
-          <w:rFonts w:asciiTheme="minorHAnsi" w:hAnsiTheme="minorHAnsi"/>
-          <w:color w:val="000000"/>
-          <w:sz w:val="24"/>
-          <w:szCs w:val="24"/>
-        </w:rPr>
-        <w:t>berkeley</w:t>
-      </w:r>
-      <w:proofErr w:type="spellEnd"/>
-      <w:proofErr w:type="gramEnd"/>
-    </w:p>
-    <w:p>
-      <w:pPr>
-        <w:pStyle w:val="NormalWeb"/>
-        <w:shd w:val="clear" w:color="auto" w:fill="FFFFFF"/>
-        <w:spacing w:before="96" w:beforeAutospacing="0" w:after="120" w:afterAutospacing="0"/>
-        <w:contextualSpacing/>
-        <w:rPr>
-          <w:rFonts w:asciiTheme="minorHAnsi" w:hAnsiTheme="minorHAnsi"/>
-          <w:color w:val="000000"/>
-          <w:sz w:val="24"/>
-          <w:szCs w:val="24"/>
-        </w:rPr>
-      </w:pPr>
-      <w:r>
-        <w:rPr>
-          <w:rFonts w:asciiTheme="minorHAnsi" w:hAnsiTheme="minorHAnsi"/>
-          <w:b/>
-          <w:color w:val="000000"/>
-          <w:sz w:val="24"/>
-          <w:szCs w:val="24"/>
-        </w:rPr>
-        <w:t>Office Hours:</w:t>
-      </w:r>
-      <w:r>
-        <w:rPr>
-          <w:rFonts w:asciiTheme="minorHAnsi" w:hAnsiTheme="minorHAnsi"/>
-          <w:color w:val="000000"/>
-          <w:sz w:val="24"/>
-          <w:szCs w:val="24"/>
-        </w:rPr>
-        <w:t xml:space="preserve"> </w:t>
-      </w:r>
-      <w:r>
-        <w:rPr>
-          <w:rFonts w:asciiTheme="minorHAnsi" w:hAnsiTheme="minorHAnsi"/>
-          <w:color w:val="000000"/>
-          <w:sz w:val="24"/>
-          <w:szCs w:val="24"/>
-        </w:rPr>
-        <w:t>M 4:00p –</w:t>
-      </w:r>
-      <w:r>
-        <w:rPr>
-          <w:rFonts w:asciiTheme="minorHAnsi" w:hAnsiTheme="minorHAnsi"/>
-          <w:color w:val="000000"/>
-          <w:sz w:val="24"/>
-          <w:szCs w:val="24"/>
-        </w:rPr>
-        <w:t xml:space="preserve"> 4:30p Campbell TBD</w:t>
-      </w:r>
-    </w:p>
-    <w:p>
-      <w:pPr>
-        <w:pStyle w:val="NormalWeb"/>
-        <w:shd w:val="clear" w:color="auto" w:fill="FFFFFF"/>
-        <w:spacing w:before="96" w:beforeAutospacing="0" w:after="120" w:afterAutospacing="0"/>
-        <w:contextualSpacing/>
-        <w:rPr>
-          <w:rFonts w:asciiTheme="minorHAnsi" w:hAnsiTheme="minorHAnsi"/>
-          <w:color w:val="000000"/>
-          <w:sz w:val="24"/>
-          <w:szCs w:val="24"/>
-        </w:rPr>
-      </w:pPr>
-    </w:p>
-    <w:p>
-      <w:pPr>
-        <w:pStyle w:val="NormalWeb"/>
-        <w:shd w:val="clear" w:color="auto" w:fill="FFFFFF"/>
-        <w:spacing w:before="96" w:beforeAutospacing="0" w:after="120" w:afterAutospacing="0"/>
-        <w:contextualSpacing/>
-        <w:rPr>
-          <w:rFonts w:asciiTheme="minorHAnsi" w:hAnsiTheme="minorHAnsi"/>
-          <w:color w:val="000000"/>
-          <w:sz w:val="24"/>
-          <w:szCs w:val="24"/>
-        </w:rPr>
-      </w:pPr>
-      <w:r>
-        <w:rPr>
-          <w:rFonts w:asciiTheme="minorHAnsi" w:hAnsiTheme="minorHAnsi"/>
-          <w:b/>
-          <w:color w:val="000000"/>
-          <w:sz w:val="24"/>
-          <w:szCs w:val="24"/>
-        </w:rPr>
-        <w:t>GSI</w:t>
-      </w:r>
-      <w:r>
-        <w:rPr>
-          <w:rFonts w:asciiTheme="minorHAnsi" w:hAnsiTheme="minorHAnsi"/>
-          <w:color w:val="000000"/>
-          <w:sz w:val="24"/>
-          <w:szCs w:val="24"/>
-        </w:rPr>
-        <w:t xml:space="preserve">: Max </w:t>
-      </w:r>
-      <w:proofErr w:type="spellStart"/>
-      <w:r>
-        <w:rPr>
-          <w:rFonts w:asciiTheme="minorHAnsi" w:hAnsiTheme="minorHAnsi"/>
-          <w:color w:val="000000"/>
-          <w:sz w:val="24"/>
-          <w:szCs w:val="24"/>
-        </w:rPr>
-        <w:t>Genecov</w:t>
-      </w:r>
-      <w:proofErr w:type="spellEnd"/>
-    </w:p>
-    <w:p>
-      <w:pPr>
-        <w:pStyle w:val="NormalWeb"/>
-        <w:shd w:val="clear" w:color="auto" w:fill="FFFFFF"/>
-        <w:spacing w:before="96" w:beforeAutospacing="0" w:after="120" w:afterAutospacing="0"/>
-        <w:contextualSpacing/>
-        <w:rPr>
-          <w:rFonts w:asciiTheme="minorHAnsi" w:hAnsiTheme="minorHAnsi"/>
-          <w:color w:val="000000"/>
-          <w:sz w:val="24"/>
-          <w:szCs w:val="24"/>
-        </w:rPr>
-      </w:pPr>
-      <w:r>
-        <w:rPr>
-          <w:rFonts w:asciiTheme="minorHAnsi" w:hAnsiTheme="minorHAnsi"/>
-          <w:b/>
-          <w:color w:val="000000"/>
-          <w:sz w:val="24"/>
-          <w:szCs w:val="24"/>
-        </w:rPr>
-        <w:t>Email</w:t>
-      </w:r>
-      <w:r>
-        <w:rPr>
-          <w:rFonts w:asciiTheme="minorHAnsi" w:hAnsiTheme="minorHAnsi"/>
-          <w:color w:val="000000"/>
-          <w:sz w:val="24"/>
-          <w:szCs w:val="24"/>
-        </w:rPr>
-        <w:t>:</w:t>
-      </w:r>
-      <w:r>
-        <w:rPr>
-          <w:rFonts w:asciiTheme="minorHAnsi" w:hAnsiTheme="minorHAnsi"/>
-          <w:color w:val="000000"/>
-          <w:sz w:val="24"/>
-          <w:szCs w:val="24"/>
-        </w:rPr>
-        <w:t xml:space="preserve"> </w:t>
-      </w:r>
-      <w:proofErr w:type="spellStart"/>
-      <w:r>
-        <w:rPr>
-          <w:rFonts w:asciiTheme="minorHAnsi" w:hAnsiTheme="minorHAnsi"/>
-          <w:color w:val="000000"/>
-          <w:sz w:val="24"/>
-          <w:szCs w:val="24"/>
-        </w:rPr>
-        <w:t>mgenecov</w:t>
-      </w:r>
-      <w:proofErr w:type="spellEnd"/>
-      <w:r>
-        <w:rPr>
-          <w:rFonts w:asciiTheme="minorHAnsi" w:hAnsiTheme="minorHAnsi"/>
-          <w:color w:val="000000"/>
-          <w:sz w:val="24"/>
-          <w:szCs w:val="24"/>
-        </w:rPr>
-        <w:t xml:space="preserve"> at </w:t>
-      </w:r>
-      <w:proofErr w:type="spellStart"/>
-      <w:proofErr w:type="gramStart"/>
-      <w:r>
-        <w:rPr>
-          <w:rFonts w:asciiTheme="minorHAnsi" w:hAnsiTheme="minorHAnsi"/>
-          <w:color w:val="000000"/>
-          <w:sz w:val="24"/>
-          <w:szCs w:val="24"/>
-        </w:rPr>
-        <w:t>berkeley</w:t>
-      </w:r>
-      <w:proofErr w:type="spellEnd"/>
-      <w:proofErr w:type="gramEnd"/>
-    </w:p>
-    <w:p>
-      <w:pPr>
-        <w:pStyle w:val="NormalWeb"/>
-        <w:shd w:val="clear" w:color="auto" w:fill="FFFFFF"/>
-        <w:spacing w:before="96" w:beforeAutospacing="0" w:after="120" w:afterAutospacing="0"/>
-        <w:contextualSpacing/>
-        <w:rPr>
-          <w:rFonts w:asciiTheme="minorHAnsi" w:hAnsiTheme="minorHAnsi"/>
-          <w:color w:val="000000"/>
-          <w:sz w:val="24"/>
-          <w:szCs w:val="24"/>
-        </w:rPr>
-      </w:pPr>
-      <w:r>
-        <w:rPr>
-          <w:rFonts w:asciiTheme="minorHAnsi" w:hAnsiTheme="minorHAnsi"/>
-          <w:b/>
-          <w:color w:val="000000"/>
-          <w:sz w:val="24"/>
-          <w:szCs w:val="24"/>
-        </w:rPr>
-        <w:t>Office Hours</w:t>
-      </w:r>
-      <w:r>
-        <w:rPr>
-          <w:rFonts w:asciiTheme="minorHAnsi" w:hAnsiTheme="minorHAnsi"/>
-          <w:color w:val="000000"/>
-          <w:sz w:val="24"/>
-          <w:szCs w:val="24"/>
-        </w:rPr>
-        <w:t>:</w:t>
-      </w:r>
-      <w:r>
-        <w:rPr>
-          <w:rFonts w:asciiTheme="minorHAnsi" w:hAnsiTheme="minorHAnsi"/>
-          <w:color w:val="000000"/>
-          <w:sz w:val="24"/>
-          <w:szCs w:val="24"/>
-        </w:rPr>
-        <w:t xml:space="preserve"> W 11:30a –</w:t>
-      </w:r>
-      <w:r>
-        <w:rPr>
-          <w:rFonts w:asciiTheme="minorHAnsi" w:hAnsiTheme="minorHAnsi"/>
-          <w:color w:val="000000"/>
-          <w:sz w:val="24"/>
-          <w:szCs w:val="24"/>
-        </w:rPr>
-        <w:t xml:space="preserve"> 12:30p Campbell TBD</w:t>
-      </w:r>
-    </w:p>
-    <w:p>
-      <w:pPr>
-        <w:pStyle w:val="NormalWeb"/>
-        <w:shd w:val="clear" w:color="auto" w:fill="FFFFFF"/>
-        <w:spacing w:before="96" w:beforeAutospacing="0" w:after="120" w:afterAutospacing="0"/>
-        <w:contextualSpacing/>
-        <w:rPr>
-          <w:rFonts w:asciiTheme="minorHAnsi" w:hAnsiTheme="minorHAnsi"/>
-          <w:color w:val="000000"/>
-          <w:sz w:val="24"/>
-          <w:szCs w:val="24"/>
-        </w:rPr>
-      </w:pPr>
-      <w:r>
-        <w:rPr>
-          <w:rFonts w:asciiTheme="minorHAnsi" w:hAnsiTheme="minorHAnsi"/>
-          <w:b/>
-          <w:color w:val="000000"/>
-          <w:sz w:val="24"/>
-          <w:szCs w:val="24"/>
-        </w:rPr>
-        <w:t>TALC</w:t>
-      </w:r>
-      <w:r>
-        <w:rPr>
-          <w:rFonts w:asciiTheme="minorHAnsi" w:hAnsiTheme="minorHAnsi"/>
-          <w:color w:val="000000"/>
-          <w:sz w:val="24"/>
-          <w:szCs w:val="24"/>
-        </w:rPr>
-        <w:t xml:space="preserve">: </w:t>
-      </w:r>
-      <w:proofErr w:type="spellStart"/>
-      <w:r>
-        <w:rPr>
-          <w:rFonts w:asciiTheme="minorHAnsi" w:hAnsiTheme="minorHAnsi"/>
-          <w:color w:val="000000"/>
-          <w:sz w:val="24"/>
-          <w:szCs w:val="24"/>
-        </w:rPr>
-        <w:t>Th</w:t>
-      </w:r>
-      <w:proofErr w:type="spellEnd"/>
-      <w:r>
-        <w:rPr>
-          <w:rFonts w:asciiTheme="minorHAnsi" w:hAnsiTheme="minorHAnsi"/>
-          <w:color w:val="000000"/>
-          <w:sz w:val="24"/>
-          <w:szCs w:val="24"/>
-        </w:rPr>
-        <w:t xml:space="preserve"> 5:00p – 6:30p, Campbell 121</w:t>
-      </w:r>
-    </w:p>
-    <w:p>
-      <w:pPr>
-        <w:pStyle w:val="NormalWeb"/>
-        <w:shd w:val="clear" w:color="auto" w:fill="FFFFFF"/>
-        <w:spacing w:before="96" w:beforeAutospacing="0" w:after="120" w:afterAutospacing="0"/>
-        <w:contextualSpacing/>
-        <w:rPr>
-          <w:rFonts w:asciiTheme="minorHAnsi" w:hAnsiTheme="minorHAnsi"/>
-          <w:color w:val="000000"/>
-          <w:sz w:val="24"/>
-          <w:szCs w:val="24"/>
-        </w:rPr>
-      </w:pPr>
-    </w:p>
-    <w:p>
-      <w:pPr>
-        <w:pStyle w:val="NormalWeb"/>
-        <w:shd w:val="clear" w:color="auto" w:fill="FFFFFF"/>
-        <w:spacing w:before="96" w:beforeAutospacing="0" w:after="120" w:afterAutospacing="0"/>
-        <w:contextualSpacing/>
-        <w:rPr>
-          <w:rFonts w:asciiTheme="minorHAnsi" w:hAnsiTheme="minorHAnsi"/>
-          <w:color w:val="000000"/>
-          <w:sz w:val="24"/>
-          <w:szCs w:val="24"/>
-        </w:rPr>
-      </w:pPr>
-      <w:r>
-        <w:rPr>
-          <w:rFonts w:asciiTheme="minorHAnsi" w:hAnsiTheme="minorHAnsi"/>
-          <w:b/>
-          <w:color w:val="000000"/>
-          <w:sz w:val="24"/>
-          <w:szCs w:val="24"/>
-        </w:rPr>
-        <w:t>GSI</w:t>
-      </w:r>
-      <w:r>
-        <w:rPr>
-          <w:rFonts w:asciiTheme="minorHAnsi" w:hAnsiTheme="minorHAnsi"/>
-          <w:color w:val="000000"/>
-          <w:sz w:val="24"/>
-          <w:szCs w:val="24"/>
-        </w:rPr>
-        <w:t>: Morgan Presley</w:t>
-      </w:r>
-    </w:p>
-    <w:p>
-      <w:pPr>
-        <w:pStyle w:val="NormalWeb"/>
-        <w:shd w:val="clear" w:color="auto" w:fill="FFFFFF"/>
-        <w:spacing w:before="96" w:beforeAutospacing="0" w:after="120" w:afterAutospacing="0"/>
-        <w:contextualSpacing/>
-        <w:rPr>
-          <w:rFonts w:asciiTheme="minorHAnsi" w:hAnsiTheme="minorHAnsi"/>
-          <w:color w:val="000000"/>
-          <w:sz w:val="24"/>
-          <w:szCs w:val="24"/>
-        </w:rPr>
-      </w:pPr>
-      <w:r>
-        <w:rPr>
-          <w:rFonts w:asciiTheme="minorHAnsi" w:hAnsiTheme="minorHAnsi"/>
-          <w:b/>
-          <w:color w:val="000000"/>
-          <w:sz w:val="24"/>
-          <w:szCs w:val="24"/>
-        </w:rPr>
-        <w:t>Email</w:t>
-      </w:r>
-      <w:r>
-        <w:rPr>
-          <w:rFonts w:asciiTheme="minorHAnsi" w:hAnsiTheme="minorHAnsi"/>
-          <w:color w:val="000000"/>
-          <w:sz w:val="24"/>
-          <w:szCs w:val="24"/>
-        </w:rPr>
-        <w:t>:</w:t>
-      </w:r>
-      <w:r>
-        <w:rPr>
-          <w:rFonts w:asciiTheme="minorHAnsi" w:hAnsiTheme="minorHAnsi"/>
-          <w:color w:val="000000"/>
-          <w:sz w:val="24"/>
-          <w:szCs w:val="24"/>
-        </w:rPr>
-        <w:t xml:space="preserve"> </w:t>
-      </w:r>
-      <w:proofErr w:type="spellStart"/>
-      <w:r>
-        <w:rPr>
-          <w:rFonts w:asciiTheme="minorHAnsi" w:hAnsiTheme="minorHAnsi"/>
-          <w:color w:val="000000"/>
-          <w:sz w:val="24"/>
-          <w:szCs w:val="24"/>
-        </w:rPr>
-        <w:t>mpresley</w:t>
-      </w:r>
-      <w:proofErr w:type="spellEnd"/>
-      <w:r>
-        <w:rPr>
-          <w:rFonts w:asciiTheme="minorHAnsi" w:hAnsiTheme="minorHAnsi"/>
-          <w:color w:val="000000"/>
-          <w:sz w:val="24"/>
-          <w:szCs w:val="24"/>
-        </w:rPr>
-        <w:t xml:space="preserve"> at berkeley</w:t>
-      </w:r>
-    </w:p>
-    <w:p>
-      <w:pPr>
-        <w:pStyle w:val="NormalWeb"/>
-        <w:shd w:val="clear" w:color="auto" w:fill="FFFFFF"/>
-        <w:spacing w:before="96" w:beforeAutospacing="0" w:after="120" w:afterAutospacing="0"/>
-        <w:contextualSpacing/>
-        <w:rPr>
-          <w:rFonts w:asciiTheme="minorHAnsi" w:hAnsiTheme="minorHAnsi"/>
-          <w:color w:val="000000"/>
-          <w:sz w:val="24"/>
-          <w:szCs w:val="24"/>
-        </w:rPr>
-      </w:pPr>
-      <w:r>
-        <w:rPr>
-          <w:rFonts w:asciiTheme="minorHAnsi" w:hAnsiTheme="minorHAnsi"/>
-          <w:b/>
-          <w:color w:val="000000"/>
-          <w:sz w:val="24"/>
-          <w:szCs w:val="24"/>
-        </w:rPr>
-        <w:t>Office Hours</w:t>
-      </w:r>
-      <w:r>
-        <w:rPr>
-          <w:rFonts w:asciiTheme="minorHAnsi" w:hAnsiTheme="minorHAnsi"/>
-          <w:color w:val="000000"/>
-          <w:sz w:val="24"/>
-          <w:szCs w:val="24"/>
-        </w:rPr>
-        <w:t xml:space="preserve">: </w:t>
-      </w:r>
-      <w:proofErr w:type="spellStart"/>
-      <w:r>
-        <w:rPr>
-          <w:rFonts w:asciiTheme="minorHAnsi" w:hAnsiTheme="minorHAnsi"/>
-          <w:color w:val="000000"/>
-          <w:sz w:val="24"/>
-          <w:szCs w:val="24"/>
-        </w:rPr>
-        <w:t>Tu</w:t>
-      </w:r>
-      <w:proofErr w:type="spellEnd"/>
-      <w:r>
-        <w:rPr>
-          <w:rFonts w:asciiTheme="minorHAnsi" w:hAnsiTheme="minorHAnsi"/>
-          <w:color w:val="000000"/>
-          <w:sz w:val="24"/>
-          <w:szCs w:val="24"/>
-        </w:rPr>
-        <w:t xml:space="preserve"> 1:30p –</w:t>
-      </w:r>
-      <w:r>
-        <w:rPr>
-          <w:rFonts w:asciiTheme="minorHAnsi" w:hAnsiTheme="minorHAnsi"/>
-          <w:color w:val="000000"/>
-          <w:sz w:val="24"/>
-          <w:szCs w:val="24"/>
-        </w:rPr>
-        <w:t xml:space="preserve"> 2:30p Campbell TBD</w:t>
-      </w:r>
-    </w:p>
-    <w:p>
-      <w:pPr>
-        <w:pStyle w:val="NormalWeb"/>
-        <w:shd w:val="clear" w:color="auto" w:fill="FFFFFF"/>
-        <w:spacing w:before="96" w:beforeAutospacing="0" w:after="120" w:afterAutospacing="0"/>
-        <w:contextualSpacing/>
-        <w:rPr>
-          <w:rFonts w:asciiTheme="minorHAnsi" w:hAnsiTheme="minorHAnsi"/>
-          <w:color w:val="000000"/>
-          <w:sz w:val="24"/>
-          <w:szCs w:val="24"/>
-        </w:rPr>
-      </w:pPr>
-      <w:r>
-        <w:rPr>
-          <w:rFonts w:asciiTheme="minorHAnsi" w:hAnsiTheme="minorHAnsi"/>
-          <w:b/>
-          <w:color w:val="000000"/>
-          <w:sz w:val="24"/>
-          <w:szCs w:val="24"/>
-        </w:rPr>
-        <w:t>TALC</w:t>
-      </w:r>
-      <w:r>
-        <w:rPr>
-          <w:rFonts w:asciiTheme="minorHAnsi" w:hAnsiTheme="minorHAnsi"/>
-          <w:color w:val="000000"/>
-          <w:sz w:val="24"/>
-          <w:szCs w:val="24"/>
-        </w:rPr>
-        <w:t>: W 5:00p – 6:30p, Campbell 121</w:t>
-      </w:r>
-    </w:p>
-    <w:p>
-      <w:pPr>
-        <w:pStyle w:val="NormalWeb"/>
-        <w:shd w:val="clear" w:color="auto" w:fill="FFFFFF"/>
-        <w:spacing w:before="96" w:beforeAutospacing="0" w:after="120" w:afterAutospacing="0"/>
-        <w:contextualSpacing/>
-        <w:rPr>
-          <w:rFonts w:asciiTheme="minorHAnsi" w:hAnsiTheme="minorHAnsi"/>
-          <w:color w:val="000000"/>
-          <w:sz w:val="24"/>
-          <w:szCs w:val="24"/>
-        </w:rPr>
-      </w:pPr>
-    </w:p>
-    <w:p>
-      <w:pPr>
-        <w:pStyle w:val="NormalWeb"/>
-        <w:shd w:val="clear" w:color="auto" w:fill="FFFFFF"/>
-        <w:spacing w:before="96" w:beforeAutospacing="0" w:after="120" w:afterAutospacing="0"/>
-        <w:contextualSpacing/>
-        <w:rPr>
-          <w:rFonts w:asciiTheme="minorHAnsi" w:hAnsiTheme="minorHAnsi"/>
-          <w:color w:val="000000"/>
-          <w:sz w:val="24"/>
-          <w:szCs w:val="24"/>
-        </w:rPr>
-      </w:pPr>
-      <w:r>
-        <w:rPr>
-          <w:rFonts w:asciiTheme="minorHAnsi" w:hAnsiTheme="minorHAnsi"/>
-          <w:b/>
-          <w:color w:val="000000"/>
-          <w:sz w:val="24"/>
-          <w:szCs w:val="24"/>
-        </w:rPr>
-        <w:t>Lectures</w:t>
-      </w:r>
-      <w:r>
-        <w:rPr>
-          <w:rFonts w:asciiTheme="minorHAnsi" w:hAnsiTheme="minorHAnsi"/>
-          <w:color w:val="000000"/>
-          <w:sz w:val="24"/>
-          <w:szCs w:val="24"/>
-        </w:rPr>
-        <w:t xml:space="preserve">: </w:t>
-      </w:r>
-      <w:proofErr w:type="spellStart"/>
-      <w:r>
-        <w:rPr>
-          <w:rFonts w:asciiTheme="minorHAnsi" w:hAnsiTheme="minorHAnsi"/>
-          <w:color w:val="000000"/>
-          <w:sz w:val="24"/>
-          <w:szCs w:val="24"/>
-        </w:rPr>
-        <w:t>Tu</w:t>
-      </w:r>
-      <w:proofErr w:type="spellEnd"/>
-      <w:r>
-        <w:rPr>
-          <w:rFonts w:asciiTheme="minorHAnsi" w:hAnsiTheme="minorHAnsi"/>
-          <w:color w:val="000000"/>
-          <w:sz w:val="24"/>
-          <w:szCs w:val="24"/>
-        </w:rPr>
-        <w:t>/</w:t>
-      </w:r>
-      <w:proofErr w:type="spellStart"/>
-      <w:r>
-        <w:rPr>
-          <w:rFonts w:asciiTheme="minorHAnsi" w:hAnsiTheme="minorHAnsi"/>
-          <w:color w:val="000000"/>
-          <w:sz w:val="24"/>
-          <w:szCs w:val="24"/>
-        </w:rPr>
-        <w:t>Th</w:t>
-      </w:r>
-      <w:proofErr w:type="spellEnd"/>
-      <w:r>
-        <w:rPr>
-          <w:rFonts w:asciiTheme="minorHAnsi" w:hAnsiTheme="minorHAnsi"/>
-          <w:color w:val="000000"/>
-          <w:sz w:val="24"/>
-          <w:szCs w:val="24"/>
-        </w:rPr>
-        <w:t xml:space="preserve"> 11:10a – 12:30p, Campbell 131</w:t>
-      </w:r>
-      <w:r>
-        <w:rPr>
-          <w:rFonts w:asciiTheme="minorHAnsi" w:hAnsiTheme="minorHAnsi"/>
-          <w:color w:val="000000"/>
-          <w:sz w:val="24"/>
-          <w:szCs w:val="24"/>
-        </w:rPr>
-        <w:t>a</w:t>
-      </w:r>
-    </w:p>
-    <w:p>
-      <w:pPr>
-        <w:pStyle w:val="NormalWeb"/>
-        <w:shd w:val="clear" w:color="auto" w:fill="FFFFFF"/>
-        <w:spacing w:before="96" w:beforeAutospacing="0" w:after="120" w:afterAutospacing="0"/>
-        <w:contextualSpacing/>
-        <w:rPr>
-          <w:rFonts w:asciiTheme="minorHAnsi" w:hAnsiTheme="minorHAnsi"/>
-          <w:color w:val="000000"/>
-          <w:sz w:val="24"/>
-          <w:szCs w:val="24"/>
-        </w:rPr>
-      </w:pPr>
     </w:p>
     <w:p>
       <w:pPr>
@@ -1490,7 +1516,7 @@
           <w:sz w:val="22"/>
           <w:szCs w:val="22"/>
         </w:rPr>
-        <w:t xml:space="preserve">Each talk (by a pair of students) is 15 minutes. The audience is your classmates, so pedagogy is important.  Talk as if you were a professor recruiting your classmates to work </w:t>
+        <w:t xml:space="preserve">Each talk (by a pair of students) is 15 minutes. The audience is your classmates, so pedagogy is important.  Talk as if you were a professor recruiting your classmates to work on your topic. Focus on questions such as: Why is it important? How is it done? What have </w:t>
       </w:r>
       <w:r>
         <w:rPr>
@@ -1500,7 +1526,7 @@
           <w:szCs w:val="22"/>
         </w:rPr>
         <w:lastRenderedPageBreak/>
-        <w:t>on your topic. Focus on questions such as: Why is it important? How is it done? What have we learned? What to expect next?  For topics discussed in class, sp</w:t>
+        <w:t>we learned? What to expect next?  For topics discussed in class, sp</w:t>
       </w:r>
       <w:r>
         <w:rPr>
@@ -5600,7 +5626,7 @@
 </file>
 
 <file path=customXml/itemProps1.xml><?xml version="1.0" encoding="utf-8"?>
-<ds:datastoreItem xmlns:ds="http://schemas.openxmlformats.org/officeDocument/2006/customXml" ds:itemID="{CBDF9C5A-53AE-634E-86C4-3F9754D9325F}">
+<ds:datastoreItem xmlns:ds="http://schemas.openxmlformats.org/officeDocument/2006/customXml" ds:itemID="{E09C30FE-D23C-2845-9D44-55ED9CBE2D50}">
   <ds:schemaRefs>
     <ds:schemaRef ds:uri="http://schemas.openxmlformats.org/officeDocument/2006/bibliography"/>
   </ds:schemaRefs>

</xml_diff>

<commit_message>
Update rooms for office hours
</commit_message>
<xml_diff>
--- a/syllabus.docx
+++ b/syllabus.docx
@@ -409,7 +409,16 @@
           <w:sz w:val="24"/>
           <w:szCs w:val="24"/>
         </w:rPr>
-        <w:t xml:space="preserve"> 4:30p Campbell TBD</w:t>
+        <w:t xml:space="preserve"> 4:30p Campbell </w:t>
+      </w:r>
+      <w:r>
+        <w:rPr>
+          <w:rFonts w:asciiTheme="minorHAnsi" w:hAnsiTheme="minorHAnsi"/>
+          <w:color w:val="000000"/>
+          <w:sz w:val="24"/>
+          <w:szCs w:val="24"/>
+        </w:rPr>
+        <w:t>121</w:t>
       </w:r>
     </w:p>
     <w:p>
@@ -567,7 +576,16 @@
           <w:sz w:val="24"/>
           <w:szCs w:val="24"/>
         </w:rPr>
-        <w:t xml:space="preserve"> 12:30p Campbell TBD</w:t>
+        <w:t xml:space="preserve"> 12:30p Campbell </w:t>
+      </w:r>
+      <w:r>
+        <w:rPr>
+          <w:rFonts w:asciiTheme="minorHAnsi" w:hAnsiTheme="minorHAnsi"/>
+          <w:color w:val="000000"/>
+          <w:sz w:val="24"/>
+          <w:szCs w:val="24"/>
+        </w:rPr>
+        <w:t>233</w:t>
       </w:r>
     </w:p>
     <w:p>
@@ -778,8 +796,19 @@
           <w:sz w:val="24"/>
           <w:szCs w:val="24"/>
         </w:rPr>
-        <w:t xml:space="preserve"> 2:30p Campbell TBD</w:t>
-      </w:r>
+        <w:t xml:space="preserve"> 2:30p Campbell </w:t>
+      </w:r>
+      <w:r>
+        <w:rPr>
+          <w:rFonts w:asciiTheme="minorHAnsi" w:hAnsiTheme="minorHAnsi"/>
+          <w:color w:val="000000"/>
+          <w:sz w:val="24"/>
+          <w:szCs w:val="24"/>
+        </w:rPr>
+        <w:t>233</w:t>
+      </w:r>
+      <w:bookmarkStart w:id="0" w:name="_GoBack"/>
+      <w:bookmarkEnd w:id="0"/>
     </w:p>
     <w:p>
       <w:pPr>
@@ -1005,8 +1034,6 @@
           <w:szCs w:val="24"/>
         </w:rPr>
       </w:pPr>
-      <w:bookmarkStart w:id="0" w:name="_GoBack"/>
-      <w:bookmarkEnd w:id="0"/>
     </w:p>
     <w:p>
       <w:pPr>
@@ -5626,7 +5653,7 @@
 </file>
 
 <file path=customXml/itemProps1.xml><?xml version="1.0" encoding="utf-8"?>
-<ds:datastoreItem xmlns:ds="http://schemas.openxmlformats.org/officeDocument/2006/customXml" ds:itemID="{E09C30FE-D23C-2845-9D44-55ED9CBE2D50}">
+<ds:datastoreItem xmlns:ds="http://schemas.openxmlformats.org/officeDocument/2006/customXml" ds:itemID="{E9BC446B-6EBB-714E-A0C4-273170B5D823}">
   <ds:schemaRefs>
     <ds:schemaRef ds:uri="http://schemas.openxmlformats.org/officeDocument/2006/bibliography"/>
   </ds:schemaRefs>

</xml_diff>